<commit_message>
Se finaliza requerimiento de control de acceso
</commit_message>
<xml_diff>
--- a/documentacion/02. Alcance Virgo.docx
+++ b/documentacion/02. Alcance Virgo.docx
@@ -9,6 +9,8 @@
       <w:r>
         <w:t>Alcance y requerimientos</w:t>
       </w:r>
+      <w:bookmarkStart w:id="0" w:name="_GoBack"/>
+      <w:bookmarkEnd w:id="0"/>
     </w:p>
     <w:p/>
     <w:p>
@@ -1561,10 +1563,14 @@
     <w:p>
       <w:pPr>
         <w:pStyle w:val="ListParagraph"/>
+        <w:keepNext/>
+        <w:keepLines/>
         <w:numPr>
           <w:ilvl w:val="1"/>
           <w:numId w:val="1"/>
         </w:numPr>
+        <w:spacing w:before="40" w:after="0"/>
+        <w:outlineLvl w:val="1"/>
         <w:rPr>
           <w:rFonts w:asciiTheme="majorHAnsi" w:eastAsiaTheme="majorEastAsia" w:hAnsiTheme="majorHAnsi" w:cstheme="majorBidi"/>
           <w:color w:val="2E74B5" w:themeColor="accent1" w:themeShade="BF"/>
@@ -1575,1729 +1581,7 @@
       <w:r>
         <w:t>El sistema mostrará alertas cuando una tarea haya sobrepasado la fecha de entrega.</w:t>
       </w:r>
-      <w:r>
-        <w:br w:type="page"/>
-      </w:r>
-    </w:p>
-    <w:p>
-      <w:pPr>
-        <w:pStyle w:val="Heading2"/>
-      </w:pPr>
-      <w:r>
-        <w:lastRenderedPageBreak/>
-        <w:t>Requerimientos Funcionales</w:t>
-      </w:r>
-    </w:p>
-    <w:p/>
-    <w:tbl>
-      <w:tblPr>
-        <w:tblStyle w:val="GridTable1Light-Accent5"/>
-        <w:tblW w:w="9209" w:type="dxa"/>
-        <w:tblLayout w:type="fixed"/>
-        <w:tblLook w:val="04A0" w:firstRow="1" w:lastRow="0" w:firstColumn="1" w:lastColumn="0" w:noHBand="0" w:noVBand="1"/>
-      </w:tblPr>
-      <w:tblGrid>
-        <w:gridCol w:w="789"/>
-        <w:gridCol w:w="2608"/>
-        <w:gridCol w:w="5812"/>
-      </w:tblGrid>
-      <w:tr>
-        <w:trPr>
-          <w:cnfStyle w:val="100000000000" w:firstRow="1" w:lastRow="0" w:firstColumn="0" w:lastColumn="0" w:oddVBand="0" w:evenVBand="0" w:oddHBand="0" w:evenHBand="0" w:firstRowFirstColumn="0" w:firstRowLastColumn="0" w:lastRowFirstColumn="0" w:lastRowLastColumn="0"/>
-        </w:trPr>
-        <w:tc>
-          <w:tcPr>
-            <w:cnfStyle w:val="001000000000" w:firstRow="0" w:lastRow="0" w:firstColumn="1" w:lastColumn="0" w:oddVBand="0" w:evenVBand="0" w:oddHBand="0" w:evenHBand="0" w:firstRowFirstColumn="0" w:firstRowLastColumn="0" w:lastRowFirstColumn="0" w:lastRowLastColumn="0"/>
-            <w:tcW w:w="789" w:type="dxa"/>
-          </w:tcPr>
-          <w:p>
-            <w:r>
-              <w:t>No.</w:t>
-            </w:r>
-          </w:p>
-        </w:tc>
-        <w:tc>
-          <w:tcPr>
-            <w:tcW w:w="2608" w:type="dxa"/>
-          </w:tcPr>
-          <w:p>
-            <w:pPr>
-              <w:cnfStyle w:val="100000000000" w:firstRow="1" w:lastRow="0" w:firstColumn="0" w:lastColumn="0" w:oddVBand="0" w:evenVBand="0" w:oddHBand="0" w:evenHBand="0" w:firstRowFirstColumn="0" w:firstRowLastColumn="0" w:lastRowFirstColumn="0" w:lastRowLastColumn="0"/>
-            </w:pPr>
-            <w:r>
-              <w:t>Título</w:t>
-            </w:r>
-          </w:p>
-        </w:tc>
-        <w:tc>
-          <w:tcPr>
-            <w:tcW w:w="5812" w:type="dxa"/>
-          </w:tcPr>
-          <w:p>
-            <w:pPr>
-              <w:cnfStyle w:val="100000000000" w:firstRow="1" w:lastRow="0" w:firstColumn="0" w:lastColumn="0" w:oddVBand="0" w:evenVBand="0" w:oddHBand="0" w:evenHBand="0" w:firstRowFirstColumn="0" w:firstRowLastColumn="0" w:lastRowFirstColumn="0" w:lastRowLastColumn="0"/>
-            </w:pPr>
-            <w:r>
-              <w:t>Descripción</w:t>
-            </w:r>
-          </w:p>
-        </w:tc>
-      </w:tr>
-      <w:tr>
-        <w:tc>
-          <w:tcPr>
-            <w:cnfStyle w:val="001000000000" w:firstRow="0" w:lastRow="0" w:firstColumn="1" w:lastColumn="0" w:oddVBand="0" w:evenVBand="0" w:oddHBand="0" w:evenHBand="0" w:firstRowFirstColumn="0" w:firstRowLastColumn="0" w:lastRowFirstColumn="0" w:lastRowLastColumn="0"/>
-            <w:tcW w:w="789" w:type="dxa"/>
-          </w:tcPr>
-          <w:p>
-            <w:r>
-              <w:t>1</w:t>
-            </w:r>
-          </w:p>
-        </w:tc>
-        <w:tc>
-          <w:tcPr>
-            <w:tcW w:w="2608" w:type="dxa"/>
-          </w:tcPr>
-          <w:p>
-            <w:pPr>
-              <w:cnfStyle w:val="000000000000" w:firstRow="0" w:lastRow="0" w:firstColumn="0" w:lastColumn="0" w:oddVBand="0" w:evenVBand="0" w:oddHBand="0" w:evenHBand="0" w:firstRowFirstColumn="0" w:firstRowLastColumn="0" w:lastRowFirstColumn="0" w:lastRowLastColumn="0"/>
-            </w:pPr>
-            <w:r>
-              <w:t>Página Comercial</w:t>
-            </w:r>
-          </w:p>
-        </w:tc>
-        <w:tc>
-          <w:tcPr>
-            <w:tcW w:w="5812" w:type="dxa"/>
-          </w:tcPr>
-          <w:p>
-            <w:pPr>
-              <w:cnfStyle w:val="000000000000" w:firstRow="0" w:lastRow="0" w:firstColumn="0" w:lastColumn="0" w:oddVBand="0" w:evenVBand="0" w:oddHBand="0" w:evenHBand="0" w:firstRowFirstColumn="0" w:firstRowLastColumn="0" w:lastRowFirstColumn="0" w:lastRowLastColumn="0"/>
-            </w:pPr>
-            <w:r>
-              <w:t>Pantalla comercial donde el usuario no registrado podrá ver información de la aplicación. Esta página tendrá links para registrarse y para iniciar sesión.</w:t>
-            </w:r>
-          </w:p>
-        </w:tc>
-      </w:tr>
-      <w:tr>
-        <w:tc>
-          <w:tcPr>
-            <w:cnfStyle w:val="001000000000" w:firstRow="0" w:lastRow="0" w:firstColumn="1" w:lastColumn="0" w:oddVBand="0" w:evenVBand="0" w:oddHBand="0" w:evenHBand="0" w:firstRowFirstColumn="0" w:firstRowLastColumn="0" w:lastRowFirstColumn="0" w:lastRowLastColumn="0"/>
-            <w:tcW w:w="789" w:type="dxa"/>
-          </w:tcPr>
-          <w:p>
-            <w:r>
-              <w:t>2</w:t>
-            </w:r>
-          </w:p>
-        </w:tc>
-        <w:tc>
-          <w:tcPr>
-            <w:tcW w:w="2608" w:type="dxa"/>
-          </w:tcPr>
-          <w:p>
-            <w:pPr>
-              <w:cnfStyle w:val="000000000000" w:firstRow="0" w:lastRow="0" w:firstColumn="0" w:lastColumn="0" w:oddVBand="0" w:evenVBand="0" w:oddHBand="0" w:evenHBand="0" w:firstRowFirstColumn="0" w:firstRowLastColumn="0" w:lastRowFirstColumn="0" w:lastRowLastColumn="0"/>
-            </w:pPr>
-            <w:r>
-              <w:t>Página de registro</w:t>
-            </w:r>
-          </w:p>
-        </w:tc>
-        <w:tc>
-          <w:tcPr>
-            <w:tcW w:w="5812" w:type="dxa"/>
-          </w:tcPr>
-          <w:p>
-            <w:pPr>
-              <w:cnfStyle w:val="000000000000" w:firstRow="0" w:lastRow="0" w:firstColumn="0" w:lastColumn="0" w:oddVBand="0" w:evenVBand="0" w:oddHBand="0" w:evenHBand="0" w:firstRowFirstColumn="0" w:firstRowLastColumn="0" w:lastRowFirstColumn="0" w:lastRowLastColumn="0"/>
-            </w:pPr>
-            <w:r>
-              <w:t>Pantalla que tendrá los elementos:</w:t>
-            </w:r>
-          </w:p>
-          <w:p>
-            <w:pPr>
-              <w:pStyle w:val="ListParagraph"/>
-              <w:numPr>
-                <w:ilvl w:val="0"/>
-                <w:numId w:val="3"/>
-              </w:numPr>
-              <w:cnfStyle w:val="000000000000" w:firstRow="0" w:lastRow="0" w:firstColumn="0" w:lastColumn="0" w:oddVBand="0" w:evenVBand="0" w:oddHBand="0" w:evenHBand="0" w:firstRowFirstColumn="0" w:firstRowLastColumn="0" w:lastRowFirstColumn="0" w:lastRowLastColumn="0"/>
-            </w:pPr>
-            <w:r>
-              <w:t>Etiqueta “</w:t>
-            </w:r>
-            <w:proofErr w:type="spellStart"/>
-            <w:r>
-              <w:t>Name</w:t>
-            </w:r>
-            <w:proofErr w:type="spellEnd"/>
-            <w:r>
-              <w:t>”</w:t>
-            </w:r>
-          </w:p>
-          <w:p>
-            <w:pPr>
-              <w:pStyle w:val="ListParagraph"/>
-              <w:numPr>
-                <w:ilvl w:val="0"/>
-                <w:numId w:val="3"/>
-              </w:numPr>
-              <w:cnfStyle w:val="000000000000" w:firstRow="0" w:lastRow="0" w:firstColumn="0" w:lastColumn="0" w:oddVBand="0" w:evenVBand="0" w:oddHBand="0" w:evenHBand="0" w:firstRowFirstColumn="0" w:firstRowLastColumn="0" w:lastRowFirstColumn="0" w:lastRowLastColumn="0"/>
-            </w:pPr>
-            <w:r>
-              <w:t>Campo “</w:t>
-            </w:r>
-            <w:proofErr w:type="spellStart"/>
-            <w:r>
-              <w:t>Name</w:t>
-            </w:r>
-            <w:proofErr w:type="spellEnd"/>
-            <w:r>
-              <w:t>”</w:t>
-            </w:r>
-          </w:p>
-          <w:p>
-            <w:pPr>
-              <w:pStyle w:val="ListParagraph"/>
-              <w:numPr>
-                <w:ilvl w:val="0"/>
-                <w:numId w:val="3"/>
-              </w:numPr>
-              <w:cnfStyle w:val="000000000000" w:firstRow="0" w:lastRow="0" w:firstColumn="0" w:lastColumn="0" w:oddVBand="0" w:evenVBand="0" w:oddHBand="0" w:evenHBand="0" w:firstRowFirstColumn="0" w:firstRowLastColumn="0" w:lastRowFirstColumn="0" w:lastRowLastColumn="0"/>
-            </w:pPr>
-            <w:r>
-              <w:t>Etiqueta “</w:t>
-            </w:r>
-            <w:proofErr w:type="spellStart"/>
-            <w:r>
-              <w:t>Surname</w:t>
-            </w:r>
-            <w:proofErr w:type="spellEnd"/>
-            <w:r>
-              <w:t>”</w:t>
-            </w:r>
-          </w:p>
-          <w:p>
-            <w:pPr>
-              <w:pStyle w:val="ListParagraph"/>
-              <w:numPr>
-                <w:ilvl w:val="0"/>
-                <w:numId w:val="3"/>
-              </w:numPr>
-              <w:cnfStyle w:val="000000000000" w:firstRow="0" w:lastRow="0" w:firstColumn="0" w:lastColumn="0" w:oddVBand="0" w:evenVBand="0" w:oddHBand="0" w:evenHBand="0" w:firstRowFirstColumn="0" w:firstRowLastColumn="0" w:lastRowFirstColumn="0" w:lastRowLastColumn="0"/>
-            </w:pPr>
-            <w:r>
-              <w:t>Campo “</w:t>
-            </w:r>
-            <w:proofErr w:type="spellStart"/>
-            <w:r>
-              <w:t>Surname</w:t>
-            </w:r>
-            <w:proofErr w:type="spellEnd"/>
-            <w:r>
-              <w:t>”</w:t>
-            </w:r>
-          </w:p>
-          <w:p>
-            <w:pPr>
-              <w:pStyle w:val="ListParagraph"/>
-              <w:numPr>
-                <w:ilvl w:val="0"/>
-                <w:numId w:val="3"/>
-              </w:numPr>
-              <w:cnfStyle w:val="000000000000" w:firstRow="0" w:lastRow="0" w:firstColumn="0" w:lastColumn="0" w:oddVBand="0" w:evenVBand="0" w:oddHBand="0" w:evenHBand="0" w:firstRowFirstColumn="0" w:firstRowLastColumn="0" w:lastRowFirstColumn="0" w:lastRowLastColumn="0"/>
-            </w:pPr>
-            <w:r>
-              <w:t>Etiqueta “</w:t>
-            </w:r>
-            <w:proofErr w:type="spellStart"/>
-            <w:r>
-              <w:t>Username</w:t>
-            </w:r>
-            <w:proofErr w:type="spellEnd"/>
-            <w:r>
-              <w:t>”</w:t>
-            </w:r>
-          </w:p>
-          <w:p>
-            <w:pPr>
-              <w:pStyle w:val="ListParagraph"/>
-              <w:numPr>
-                <w:ilvl w:val="0"/>
-                <w:numId w:val="3"/>
-              </w:numPr>
-              <w:cnfStyle w:val="000000000000" w:firstRow="0" w:lastRow="0" w:firstColumn="0" w:lastColumn="0" w:oddVBand="0" w:evenVBand="0" w:oddHBand="0" w:evenHBand="0" w:firstRowFirstColumn="0" w:firstRowLastColumn="0" w:lastRowFirstColumn="0" w:lastRowLastColumn="0"/>
-            </w:pPr>
-            <w:r>
-              <w:t xml:space="preserve">Campo </w:t>
-            </w:r>
-            <w:proofErr w:type="spellStart"/>
-            <w:r>
-              <w:t>Username</w:t>
-            </w:r>
-            <w:proofErr w:type="spellEnd"/>
-          </w:p>
-          <w:p>
-            <w:pPr>
-              <w:pStyle w:val="ListParagraph"/>
-              <w:numPr>
-                <w:ilvl w:val="0"/>
-                <w:numId w:val="3"/>
-              </w:numPr>
-              <w:cnfStyle w:val="000000000000" w:firstRow="0" w:lastRow="0" w:firstColumn="0" w:lastColumn="0" w:oddVBand="0" w:evenVBand="0" w:oddHBand="0" w:evenHBand="0" w:firstRowFirstColumn="0" w:firstRowLastColumn="0" w:lastRowFirstColumn="0" w:lastRowLastColumn="0"/>
-            </w:pPr>
-            <w:r>
-              <w:t>Etiqueta “Email”</w:t>
-            </w:r>
-          </w:p>
-          <w:p>
-            <w:pPr>
-              <w:pStyle w:val="ListParagraph"/>
-              <w:numPr>
-                <w:ilvl w:val="0"/>
-                <w:numId w:val="3"/>
-              </w:numPr>
-              <w:cnfStyle w:val="000000000000" w:firstRow="0" w:lastRow="0" w:firstColumn="0" w:lastColumn="0" w:oddVBand="0" w:evenVBand="0" w:oddHBand="0" w:evenHBand="0" w:firstRowFirstColumn="0" w:firstRowLastColumn="0" w:lastRowFirstColumn="0" w:lastRowLastColumn="0"/>
-            </w:pPr>
-            <w:r>
-              <w:t>Campo “Email”</w:t>
-            </w:r>
-          </w:p>
-          <w:p>
-            <w:pPr>
-              <w:pStyle w:val="ListParagraph"/>
-              <w:numPr>
-                <w:ilvl w:val="0"/>
-                <w:numId w:val="3"/>
-              </w:numPr>
-              <w:cnfStyle w:val="000000000000" w:firstRow="0" w:lastRow="0" w:firstColumn="0" w:lastColumn="0" w:oddVBand="0" w:evenVBand="0" w:oddHBand="0" w:evenHBand="0" w:firstRowFirstColumn="0" w:firstRowLastColumn="0" w:lastRowFirstColumn="0" w:lastRowLastColumn="0"/>
-            </w:pPr>
-            <w:r>
-              <w:t>Etiqueta “</w:t>
-            </w:r>
-            <w:proofErr w:type="spellStart"/>
-            <w:r>
-              <w:t>Password</w:t>
-            </w:r>
-            <w:proofErr w:type="spellEnd"/>
-            <w:r>
-              <w:t>”</w:t>
-            </w:r>
-          </w:p>
-          <w:p>
-            <w:pPr>
-              <w:pStyle w:val="ListParagraph"/>
-              <w:numPr>
-                <w:ilvl w:val="0"/>
-                <w:numId w:val="3"/>
-              </w:numPr>
-              <w:cnfStyle w:val="000000000000" w:firstRow="0" w:lastRow="0" w:firstColumn="0" w:lastColumn="0" w:oddVBand="0" w:evenVBand="0" w:oddHBand="0" w:evenHBand="0" w:firstRowFirstColumn="0" w:firstRowLastColumn="0" w:lastRowFirstColumn="0" w:lastRowLastColumn="0"/>
-            </w:pPr>
-            <w:r>
-              <w:t>Campo “</w:t>
-            </w:r>
-            <w:proofErr w:type="spellStart"/>
-            <w:r>
-              <w:t>Password</w:t>
-            </w:r>
-            <w:proofErr w:type="spellEnd"/>
-            <w:r>
-              <w:t>”</w:t>
-            </w:r>
-          </w:p>
-          <w:p>
-            <w:pPr>
-              <w:pStyle w:val="ListParagraph"/>
-              <w:numPr>
-                <w:ilvl w:val="0"/>
-                <w:numId w:val="3"/>
-              </w:numPr>
-              <w:cnfStyle w:val="000000000000" w:firstRow="0" w:lastRow="0" w:firstColumn="0" w:lastColumn="0" w:oddVBand="0" w:evenVBand="0" w:oddHBand="0" w:evenHBand="0" w:firstRowFirstColumn="0" w:firstRowLastColumn="0" w:lastRowFirstColumn="0" w:lastRowLastColumn="0"/>
-            </w:pPr>
-            <w:r>
-              <w:t>Botón “</w:t>
-            </w:r>
-            <w:proofErr w:type="spellStart"/>
-            <w:r>
-              <w:t>Register</w:t>
-            </w:r>
-            <w:proofErr w:type="spellEnd"/>
-            <w:r>
-              <w:t>”</w:t>
-            </w:r>
-          </w:p>
-        </w:tc>
-      </w:tr>
-      <w:tr>
-        <w:tc>
-          <w:tcPr>
-            <w:cnfStyle w:val="001000000000" w:firstRow="0" w:lastRow="0" w:firstColumn="1" w:lastColumn="0" w:oddVBand="0" w:evenVBand="0" w:oddHBand="0" w:evenHBand="0" w:firstRowFirstColumn="0" w:firstRowLastColumn="0" w:lastRowFirstColumn="0" w:lastRowLastColumn="0"/>
-            <w:tcW w:w="789" w:type="dxa"/>
-          </w:tcPr>
-          <w:p>
-            <w:r>
-              <w:t>3</w:t>
-            </w:r>
-          </w:p>
-        </w:tc>
-        <w:tc>
-          <w:tcPr>
-            <w:tcW w:w="2608" w:type="dxa"/>
-          </w:tcPr>
-          <w:p>
-            <w:pPr>
-              <w:cnfStyle w:val="000000000000" w:firstRow="0" w:lastRow="0" w:firstColumn="0" w:lastColumn="0" w:oddVBand="0" w:evenVBand="0" w:oddHBand="0" w:evenHBand="0" w:firstRowFirstColumn="0" w:firstRowLastColumn="0" w:lastRowFirstColumn="0" w:lastRowLastColumn="0"/>
-            </w:pPr>
-            <w:r>
-              <w:t>Registro</w:t>
-            </w:r>
-          </w:p>
-        </w:tc>
-        <w:tc>
-          <w:tcPr>
-            <w:tcW w:w="5812" w:type="dxa"/>
-          </w:tcPr>
-          <w:p>
-            <w:pPr>
-              <w:cnfStyle w:val="000000000000" w:firstRow="0" w:lastRow="0" w:firstColumn="0" w:lastColumn="0" w:oddVBand="0" w:evenVBand="0" w:oddHBand="0" w:evenHBand="0" w:firstRowFirstColumn="0" w:firstRowLastColumn="0" w:lastRowFirstColumn="0" w:lastRowLastColumn="0"/>
-            </w:pPr>
-            <w:r>
-              <w:t xml:space="preserve">Cuando el usuario haga </w:t>
-            </w:r>
-            <w:proofErr w:type="spellStart"/>
-            <w:r>
-              <w:t>click</w:t>
-            </w:r>
-            <w:proofErr w:type="spellEnd"/>
-            <w:r>
-              <w:t xml:space="preserve"> en el botón “</w:t>
-            </w:r>
-            <w:proofErr w:type="spellStart"/>
-            <w:r>
-              <w:t>Register</w:t>
-            </w:r>
-            <w:proofErr w:type="spellEnd"/>
-            <w:r>
-              <w:t>”, el sistema deberá validar:</w:t>
-            </w:r>
-          </w:p>
-          <w:p>
-            <w:pPr>
-              <w:pStyle w:val="ListParagraph"/>
-              <w:numPr>
-                <w:ilvl w:val="0"/>
-                <w:numId w:val="4"/>
-              </w:numPr>
-              <w:cnfStyle w:val="000000000000" w:firstRow="0" w:lastRow="0" w:firstColumn="0" w:lastColumn="0" w:oddVBand="0" w:evenVBand="0" w:oddHBand="0" w:evenHBand="0" w:firstRowFirstColumn="0" w:firstRowLastColumn="0" w:lastRowFirstColumn="0" w:lastRowLastColumn="0"/>
-            </w:pPr>
-            <w:proofErr w:type="spellStart"/>
-            <w:r>
-              <w:t>Name</w:t>
-            </w:r>
-            <w:proofErr w:type="spellEnd"/>
-          </w:p>
-          <w:p>
-            <w:pPr>
-              <w:pStyle w:val="ListParagraph"/>
-              <w:numPr>
-                <w:ilvl w:val="1"/>
-                <w:numId w:val="4"/>
-              </w:numPr>
-              <w:cnfStyle w:val="000000000000" w:firstRow="0" w:lastRow="0" w:firstColumn="0" w:lastColumn="0" w:oddVBand="0" w:evenVBand="0" w:oddHBand="0" w:evenHBand="0" w:firstRowFirstColumn="0" w:firstRowLastColumn="0" w:lastRowFirstColumn="0" w:lastRowLastColumn="0"/>
-            </w:pPr>
-            <w:r>
-              <w:t>El campo no está vacío</w:t>
-            </w:r>
-          </w:p>
-          <w:p>
-            <w:pPr>
-              <w:pStyle w:val="ListParagraph"/>
-              <w:numPr>
-                <w:ilvl w:val="1"/>
-                <w:numId w:val="4"/>
-              </w:numPr>
-              <w:cnfStyle w:val="000000000000" w:firstRow="0" w:lastRow="0" w:firstColumn="0" w:lastColumn="0" w:oddVBand="0" w:evenVBand="0" w:oddHBand="0" w:evenHBand="0" w:firstRowFirstColumn="0" w:firstRowLastColumn="0" w:lastRowFirstColumn="0" w:lastRowLastColumn="0"/>
-            </w:pPr>
-            <w:r>
-              <w:t>El campo tiene máximo 30 caracteres</w:t>
-            </w:r>
-            <w:bookmarkStart w:id="0" w:name="_GoBack"/>
-            <w:bookmarkEnd w:id="0"/>
-          </w:p>
-          <w:p>
-            <w:pPr>
-              <w:pStyle w:val="ListParagraph"/>
-              <w:numPr>
-                <w:ilvl w:val="0"/>
-                <w:numId w:val="4"/>
-              </w:numPr>
-              <w:cnfStyle w:val="000000000000" w:firstRow="0" w:lastRow="0" w:firstColumn="0" w:lastColumn="0" w:oddVBand="0" w:evenVBand="0" w:oddHBand="0" w:evenHBand="0" w:firstRowFirstColumn="0" w:firstRowLastColumn="0" w:lastRowFirstColumn="0" w:lastRowLastColumn="0"/>
-            </w:pPr>
-            <w:proofErr w:type="spellStart"/>
-            <w:r>
-              <w:t>Surname</w:t>
-            </w:r>
-            <w:proofErr w:type="spellEnd"/>
-          </w:p>
-          <w:p>
-            <w:pPr>
-              <w:pStyle w:val="ListParagraph"/>
-              <w:numPr>
-                <w:ilvl w:val="1"/>
-                <w:numId w:val="4"/>
-              </w:numPr>
-              <w:cnfStyle w:val="000000000000" w:firstRow="0" w:lastRow="0" w:firstColumn="0" w:lastColumn="0" w:oddVBand="0" w:evenVBand="0" w:oddHBand="0" w:evenHBand="0" w:firstRowFirstColumn="0" w:firstRowLastColumn="0" w:lastRowFirstColumn="0" w:lastRowLastColumn="0"/>
-            </w:pPr>
-            <w:r>
-              <w:t>El campo no está vacío</w:t>
-            </w:r>
-          </w:p>
-          <w:p>
-            <w:pPr>
-              <w:pStyle w:val="ListParagraph"/>
-              <w:numPr>
-                <w:ilvl w:val="1"/>
-                <w:numId w:val="4"/>
-              </w:numPr>
-              <w:cnfStyle w:val="000000000000" w:firstRow="0" w:lastRow="0" w:firstColumn="0" w:lastColumn="0" w:oddVBand="0" w:evenVBand="0" w:oddHBand="0" w:evenHBand="0" w:firstRowFirstColumn="0" w:firstRowLastColumn="0" w:lastRowFirstColumn="0" w:lastRowLastColumn="0"/>
-            </w:pPr>
-            <w:r>
-              <w:t>El campo tiene máximo 30 caracteres</w:t>
-            </w:r>
-          </w:p>
-          <w:p>
-            <w:pPr>
-              <w:pStyle w:val="ListParagraph"/>
-              <w:numPr>
-                <w:ilvl w:val="0"/>
-                <w:numId w:val="4"/>
-              </w:numPr>
-              <w:cnfStyle w:val="000000000000" w:firstRow="0" w:lastRow="0" w:firstColumn="0" w:lastColumn="0" w:oddVBand="0" w:evenVBand="0" w:oddHBand="0" w:evenHBand="0" w:firstRowFirstColumn="0" w:firstRowLastColumn="0" w:lastRowFirstColumn="0" w:lastRowLastColumn="0"/>
-            </w:pPr>
-            <w:proofErr w:type="spellStart"/>
-            <w:r>
-              <w:t>Username</w:t>
-            </w:r>
-            <w:proofErr w:type="spellEnd"/>
-          </w:p>
-          <w:p>
-            <w:pPr>
-              <w:pStyle w:val="ListParagraph"/>
-              <w:numPr>
-                <w:ilvl w:val="1"/>
-                <w:numId w:val="4"/>
-              </w:numPr>
-              <w:cnfStyle w:val="000000000000" w:firstRow="0" w:lastRow="0" w:firstColumn="0" w:lastColumn="0" w:oddVBand="0" w:evenVBand="0" w:oddHBand="0" w:evenHBand="0" w:firstRowFirstColumn="0" w:firstRowLastColumn="0" w:lastRowFirstColumn="0" w:lastRowLastColumn="0"/>
-            </w:pPr>
-            <w:r>
-              <w:t>El campo no está vacío</w:t>
-            </w:r>
-          </w:p>
-          <w:p>
-            <w:pPr>
-              <w:pStyle w:val="ListParagraph"/>
-              <w:numPr>
-                <w:ilvl w:val="1"/>
-                <w:numId w:val="4"/>
-              </w:numPr>
-              <w:cnfStyle w:val="000000000000" w:firstRow="0" w:lastRow="0" w:firstColumn="0" w:lastColumn="0" w:oddVBand="0" w:evenVBand="0" w:oddHBand="0" w:evenHBand="0" w:firstRowFirstColumn="0" w:firstRowLastColumn="0" w:lastRowFirstColumn="0" w:lastRowLastColumn="0"/>
-            </w:pPr>
-            <w:r>
-              <w:t>El campo tiene máximo 30 caracteres</w:t>
-            </w:r>
-          </w:p>
-          <w:p>
-            <w:pPr>
-              <w:pStyle w:val="ListParagraph"/>
-              <w:numPr>
-                <w:ilvl w:val="1"/>
-                <w:numId w:val="4"/>
-              </w:numPr>
-              <w:cnfStyle w:val="000000000000" w:firstRow="0" w:lastRow="0" w:firstColumn="0" w:lastColumn="0" w:oddVBand="0" w:evenVBand="0" w:oddHBand="0" w:evenHBand="0" w:firstRowFirstColumn="0" w:firstRowLastColumn="0" w:lastRowFirstColumn="0" w:lastRowLastColumn="0"/>
-            </w:pPr>
-            <w:r>
-              <w:t xml:space="preserve">El </w:t>
-            </w:r>
-            <w:proofErr w:type="spellStart"/>
-            <w:r>
-              <w:t>username</w:t>
-            </w:r>
-            <w:proofErr w:type="spellEnd"/>
-            <w:r>
-              <w:t xml:space="preserve"> seleccionado no se encuentra ya registrado en la base de datos.</w:t>
-            </w:r>
-          </w:p>
-          <w:p>
-            <w:pPr>
-              <w:pStyle w:val="ListParagraph"/>
-              <w:numPr>
-                <w:ilvl w:val="0"/>
-                <w:numId w:val="4"/>
-              </w:numPr>
-              <w:cnfStyle w:val="000000000000" w:firstRow="0" w:lastRow="0" w:firstColumn="0" w:lastColumn="0" w:oddVBand="0" w:evenVBand="0" w:oddHBand="0" w:evenHBand="0" w:firstRowFirstColumn="0" w:firstRowLastColumn="0" w:lastRowFirstColumn="0" w:lastRowLastColumn="0"/>
-            </w:pPr>
-            <w:r>
-              <w:t>Email</w:t>
-            </w:r>
-          </w:p>
-          <w:p>
-            <w:pPr>
-              <w:pStyle w:val="ListParagraph"/>
-              <w:numPr>
-                <w:ilvl w:val="1"/>
-                <w:numId w:val="4"/>
-              </w:numPr>
-              <w:cnfStyle w:val="000000000000" w:firstRow="0" w:lastRow="0" w:firstColumn="0" w:lastColumn="0" w:oddVBand="0" w:evenVBand="0" w:oddHBand="0" w:evenHBand="0" w:firstRowFirstColumn="0" w:firstRowLastColumn="0" w:lastRowFirstColumn="0" w:lastRowLastColumn="0"/>
-            </w:pPr>
-            <w:r>
-              <w:t>El campo no está vacío.</w:t>
-            </w:r>
-          </w:p>
-          <w:p>
-            <w:pPr>
-              <w:pStyle w:val="ListParagraph"/>
-              <w:numPr>
-                <w:ilvl w:val="1"/>
-                <w:numId w:val="4"/>
-              </w:numPr>
-              <w:cnfStyle w:val="000000000000" w:firstRow="0" w:lastRow="0" w:firstColumn="0" w:lastColumn="0" w:oddVBand="0" w:evenVBand="0" w:oddHBand="0" w:evenHBand="0" w:firstRowFirstColumn="0" w:firstRowLastColumn="0" w:lastRowFirstColumn="0" w:lastRowLastColumn="0"/>
-            </w:pPr>
-            <w:r>
-              <w:t>El campo es tiene una dirección de correo electrónico válida.</w:t>
-            </w:r>
-          </w:p>
-          <w:p>
-            <w:pPr>
-              <w:pStyle w:val="ListParagraph"/>
-              <w:numPr>
-                <w:ilvl w:val="1"/>
-                <w:numId w:val="4"/>
-              </w:numPr>
-              <w:cnfStyle w:val="000000000000" w:firstRow="0" w:lastRow="0" w:firstColumn="0" w:lastColumn="0" w:oddVBand="0" w:evenVBand="0" w:oddHBand="0" w:evenHBand="0" w:firstRowFirstColumn="0" w:firstRowLastColumn="0" w:lastRowFirstColumn="0" w:lastRowLastColumn="0"/>
-            </w:pPr>
-            <w:r>
-              <w:t>El campo no tiene más de 50 caracteres.</w:t>
-            </w:r>
-          </w:p>
-          <w:p>
-            <w:pPr>
-              <w:pStyle w:val="ListParagraph"/>
-              <w:numPr>
-                <w:ilvl w:val="1"/>
-                <w:numId w:val="4"/>
-              </w:numPr>
-              <w:cnfStyle w:val="000000000000" w:firstRow="0" w:lastRow="0" w:firstColumn="0" w:lastColumn="0" w:oddVBand="0" w:evenVBand="0" w:oddHBand="0" w:evenHBand="0" w:firstRowFirstColumn="0" w:firstRowLastColumn="0" w:lastRowFirstColumn="0" w:lastRowLastColumn="0"/>
-            </w:pPr>
-            <w:r>
-              <w:t>La dirección de correo electrónico no existe ya en la base de datos.</w:t>
-            </w:r>
-          </w:p>
-          <w:p>
-            <w:pPr>
-              <w:pStyle w:val="ListParagraph"/>
-              <w:numPr>
-                <w:ilvl w:val="0"/>
-                <w:numId w:val="4"/>
-              </w:numPr>
-              <w:cnfStyle w:val="000000000000" w:firstRow="0" w:lastRow="0" w:firstColumn="0" w:lastColumn="0" w:oddVBand="0" w:evenVBand="0" w:oddHBand="0" w:evenHBand="0" w:firstRowFirstColumn="0" w:firstRowLastColumn="0" w:lastRowFirstColumn="0" w:lastRowLastColumn="0"/>
-            </w:pPr>
-            <w:proofErr w:type="spellStart"/>
-            <w:r>
-              <w:t>Password</w:t>
-            </w:r>
-            <w:proofErr w:type="spellEnd"/>
-          </w:p>
-          <w:p>
-            <w:pPr>
-              <w:pStyle w:val="ListParagraph"/>
-              <w:numPr>
-                <w:ilvl w:val="1"/>
-                <w:numId w:val="4"/>
-              </w:numPr>
-              <w:cnfStyle w:val="000000000000" w:firstRow="0" w:lastRow="0" w:firstColumn="0" w:lastColumn="0" w:oddVBand="0" w:evenVBand="0" w:oddHBand="0" w:evenHBand="0" w:firstRowFirstColumn="0" w:firstRowLastColumn="0" w:lastRowFirstColumn="0" w:lastRowLastColumn="0"/>
-            </w:pPr>
-            <w:r>
-              <w:t>El campo no está vacío</w:t>
-            </w:r>
-          </w:p>
-          <w:p>
-            <w:pPr>
-              <w:pStyle w:val="ListParagraph"/>
-              <w:numPr>
-                <w:ilvl w:val="1"/>
-                <w:numId w:val="4"/>
-              </w:numPr>
-              <w:cnfStyle w:val="000000000000" w:firstRow="0" w:lastRow="0" w:firstColumn="0" w:lastColumn="0" w:oddVBand="0" w:evenVBand="0" w:oddHBand="0" w:evenHBand="0" w:firstRowFirstColumn="0" w:firstRowLastColumn="0" w:lastRowFirstColumn="0" w:lastRowLastColumn="0"/>
-            </w:pPr>
-            <w:r>
-              <w:t>El campo no tiene más de 20 caracteres.</w:t>
-            </w:r>
-          </w:p>
-          <w:p>
-            <w:pPr>
-              <w:cnfStyle w:val="000000000000" w:firstRow="0" w:lastRow="0" w:firstColumn="0" w:lastColumn="0" w:oddVBand="0" w:evenVBand="0" w:oddHBand="0" w:evenHBand="0" w:firstRowFirstColumn="0" w:firstRowLastColumn="0" w:lastRowFirstColumn="0" w:lastRowLastColumn="0"/>
-            </w:pPr>
-            <w:r>
-              <w:t>Si alguna de las validaciones falla, mostrar al usuario un mensaje indicando el motivo.</w:t>
-            </w:r>
-          </w:p>
-        </w:tc>
-      </w:tr>
-      <w:tr>
-        <w:tc>
-          <w:tcPr>
-            <w:cnfStyle w:val="001000000000" w:firstRow="0" w:lastRow="0" w:firstColumn="1" w:lastColumn="0" w:oddVBand="0" w:evenVBand="0" w:oddHBand="0" w:evenHBand="0" w:firstRowFirstColumn="0" w:firstRowLastColumn="0" w:lastRowFirstColumn="0" w:lastRowLastColumn="0"/>
-            <w:tcW w:w="789" w:type="dxa"/>
-          </w:tcPr>
-          <w:p>
-            <w:r>
-              <w:t>4</w:t>
-            </w:r>
-          </w:p>
-        </w:tc>
-        <w:tc>
-          <w:tcPr>
-            <w:tcW w:w="2608" w:type="dxa"/>
-          </w:tcPr>
-          <w:p>
-            <w:pPr>
-              <w:cnfStyle w:val="000000000000" w:firstRow="0" w:lastRow="0" w:firstColumn="0" w:lastColumn="0" w:oddVBand="0" w:evenVBand="0" w:oddHBand="0" w:evenHBand="0" w:firstRowFirstColumn="0" w:firstRowLastColumn="0" w:lastRowFirstColumn="0" w:lastRowLastColumn="0"/>
-              <w:rPr>
-                <w:lang w:val="en-US"/>
-              </w:rPr>
-            </w:pPr>
-            <w:proofErr w:type="spellStart"/>
-            <w:r>
-              <w:rPr>
-                <w:lang w:val="en-US"/>
-              </w:rPr>
-              <w:t>Confirmación</w:t>
-            </w:r>
-            <w:proofErr w:type="spellEnd"/>
-            <w:r>
-              <w:rPr>
-                <w:lang w:val="en-US"/>
-              </w:rPr>
-              <w:t xml:space="preserve"> de email</w:t>
-            </w:r>
-          </w:p>
-        </w:tc>
-        <w:tc>
-          <w:tcPr>
-            <w:tcW w:w="5812" w:type="dxa"/>
-          </w:tcPr>
-          <w:p>
-            <w:pPr>
-              <w:cnfStyle w:val="000000000000" w:firstRow="0" w:lastRow="0" w:firstColumn="0" w:lastColumn="0" w:oddVBand="0" w:evenVBand="0" w:oddHBand="0" w:evenHBand="0" w:firstRowFirstColumn="0" w:firstRowLastColumn="0" w:lastRowFirstColumn="0" w:lastRowLastColumn="0"/>
-            </w:pPr>
-            <w:r>
-              <w:t>Si todas las validaciones son correctas, el sistema deberá:</w:t>
-            </w:r>
-          </w:p>
-          <w:p>
-            <w:pPr>
-              <w:pStyle w:val="ListParagraph"/>
-              <w:numPr>
-                <w:ilvl w:val="0"/>
-                <w:numId w:val="5"/>
-              </w:numPr>
-              <w:cnfStyle w:val="000000000000" w:firstRow="0" w:lastRow="0" w:firstColumn="0" w:lastColumn="0" w:oddVBand="0" w:evenVBand="0" w:oddHBand="0" w:evenHBand="0" w:firstRowFirstColumn="0" w:firstRowLastColumn="0" w:lastRowFirstColumn="0" w:lastRowLastColumn="0"/>
-              <w:rPr>
-                <w:lang w:val="en-US"/>
-              </w:rPr>
-            </w:pPr>
-            <w:proofErr w:type="spellStart"/>
-            <w:r>
-              <w:rPr>
-                <w:lang w:val="en-US"/>
-              </w:rPr>
-              <w:lastRenderedPageBreak/>
-              <w:t>Mostrar</w:t>
-            </w:r>
-            <w:proofErr w:type="spellEnd"/>
-            <w:r>
-              <w:rPr>
-                <w:lang w:val="en-US"/>
-              </w:rPr>
-              <w:t xml:space="preserve"> el </w:t>
-            </w:r>
-            <w:proofErr w:type="spellStart"/>
-            <w:r>
-              <w:rPr>
-                <w:lang w:val="en-US"/>
-              </w:rPr>
-              <w:t>mensaje</w:t>
-            </w:r>
-            <w:proofErr w:type="spellEnd"/>
-            <w:r>
-              <w:rPr>
-                <w:lang w:val="en-US"/>
-              </w:rPr>
-              <w:t xml:space="preserve"> “A message has been sent to [email]. </w:t>
-            </w:r>
-            <w:r>
-              <w:rPr>
-                <w:lang w:val="en-US"/>
-              </w:rPr>
-              <w:t xml:space="preserve">To finish the registration, please check your inbox </w:t>
-            </w:r>
-            <w:proofErr w:type="spellStart"/>
-            <w:r>
-              <w:rPr>
-                <w:lang w:val="en-US"/>
-              </w:rPr>
-              <w:t>andopen</w:t>
-            </w:r>
-            <w:proofErr w:type="spellEnd"/>
-            <w:r>
-              <w:rPr>
-                <w:lang w:val="en-US"/>
-              </w:rPr>
-              <w:t xml:space="preserve"> the Email Confirmation l</w:t>
-            </w:r>
-            <w:r>
-              <w:rPr>
-                <w:lang w:val="en-US"/>
-              </w:rPr>
-              <w:t>ink.</w:t>
-            </w:r>
-            <w:r>
-              <w:rPr>
-                <w:lang w:val="en-US"/>
-              </w:rPr>
-              <w:t>”</w:t>
-            </w:r>
-          </w:p>
-          <w:p>
-            <w:pPr>
-              <w:pStyle w:val="ListParagraph"/>
-              <w:numPr>
-                <w:ilvl w:val="0"/>
-                <w:numId w:val="5"/>
-              </w:numPr>
-              <w:cnfStyle w:val="000000000000" w:firstRow="0" w:lastRow="0" w:firstColumn="0" w:lastColumn="0" w:oddVBand="0" w:evenVBand="0" w:oddHBand="0" w:evenHBand="0" w:firstRowFirstColumn="0" w:firstRowLastColumn="0" w:lastRowFirstColumn="0" w:lastRowLastColumn="0"/>
-            </w:pPr>
-            <w:r>
-              <w:t>El Sistema enviará un correo electr</w:t>
-            </w:r>
-            <w:r>
-              <w:t>ónico al usuario, con un link de confirmación.</w:t>
-            </w:r>
-          </w:p>
-          <w:p>
-            <w:pPr>
-              <w:pStyle w:val="ListParagraph"/>
-              <w:numPr>
-                <w:ilvl w:val="0"/>
-                <w:numId w:val="5"/>
-              </w:numPr>
-              <w:cnfStyle w:val="000000000000" w:firstRow="0" w:lastRow="0" w:firstColumn="0" w:lastColumn="0" w:oddVBand="0" w:evenVBand="0" w:oddHBand="0" w:evenHBand="0" w:firstRowFirstColumn="0" w:firstRowLastColumn="0" w:lastRowFirstColumn="0" w:lastRowLastColumn="0"/>
-            </w:pPr>
-            <w:r>
-              <w:t xml:space="preserve">Al abrir el link de confirmación, el sistema deberá validas nuevamente si el correo electrónico y el </w:t>
-            </w:r>
-            <w:proofErr w:type="spellStart"/>
-            <w:r>
-              <w:t>username</w:t>
-            </w:r>
-            <w:proofErr w:type="spellEnd"/>
-            <w:r>
-              <w:t xml:space="preserve"> no se encuentran ya en la base de datos:</w:t>
-            </w:r>
-          </w:p>
-          <w:p>
-            <w:pPr>
-              <w:pStyle w:val="ListParagraph"/>
-              <w:numPr>
-                <w:ilvl w:val="1"/>
-                <w:numId w:val="5"/>
-              </w:numPr>
-              <w:cnfStyle w:val="000000000000" w:firstRow="0" w:lastRow="0" w:firstColumn="0" w:lastColumn="0" w:oddVBand="0" w:evenVBand="0" w:oddHBand="0" w:evenHBand="0" w:firstRowFirstColumn="0" w:firstRowLastColumn="0" w:lastRowFirstColumn="0" w:lastRowLastColumn="0"/>
-            </w:pPr>
-            <w:r>
-              <w:t>Si no se encuentran, se mostrará la página de Login, y se registrará al usuario. Sólo hasta este paso, el correo electrónico estará registrado en la tabla de Usuarios (para efectos de validación de registro.</w:t>
-            </w:r>
-          </w:p>
-          <w:p>
-            <w:pPr>
-              <w:pStyle w:val="ListParagraph"/>
-              <w:numPr>
-                <w:ilvl w:val="1"/>
-                <w:numId w:val="5"/>
-              </w:numPr>
-              <w:cnfStyle w:val="000000000000" w:firstRow="0" w:lastRow="0" w:firstColumn="0" w:lastColumn="0" w:oddVBand="0" w:evenVBand="0" w:oddHBand="0" w:evenHBand="0" w:firstRowFirstColumn="0" w:firstRowLastColumn="0" w:lastRowFirstColumn="0" w:lastRowLastColumn="0"/>
-              <w:rPr>
-                <w:lang w:val="en-US"/>
-              </w:rPr>
-            </w:pPr>
-            <w:r>
-              <w:t>Si se encuentran, el sistema deberá abrir la página de Login y mostrar el mensaje: “</w:t>
-            </w:r>
-            <w:proofErr w:type="spellStart"/>
-            <w:r>
-              <w:t>Sorry</w:t>
-            </w:r>
-            <w:proofErr w:type="spellEnd"/>
-            <w:r>
-              <w:t xml:space="preserve">. </w:t>
-            </w:r>
-            <w:r>
-              <w:rPr>
-                <w:lang w:val="en-US"/>
-              </w:rPr>
-              <w:t xml:space="preserve">At this moment the Email </w:t>
-            </w:r>
-            <w:r>
-              <w:rPr>
-                <w:lang w:val="en-US"/>
-              </w:rPr>
-              <w:t>and/</w:t>
-            </w:r>
-            <w:r>
-              <w:rPr>
-                <w:lang w:val="en-US"/>
-              </w:rPr>
-              <w:t xml:space="preserve">or Username you choose have been taken. </w:t>
-            </w:r>
-            <w:r>
-              <w:rPr>
-                <w:lang w:val="en-US"/>
-              </w:rPr>
-              <w:t>Please register again.</w:t>
-            </w:r>
-            <w:r>
-              <w:rPr>
-                <w:lang w:val="en-US"/>
-              </w:rPr>
-              <w:t>”</w:t>
-            </w:r>
-          </w:p>
-          <w:p>
-            <w:pPr>
-              <w:cnfStyle w:val="000000000000" w:firstRow="0" w:lastRow="0" w:firstColumn="0" w:lastColumn="0" w:oddVBand="0" w:evenVBand="0" w:oddHBand="0" w:evenHBand="0" w:firstRowFirstColumn="0" w:firstRowLastColumn="0" w:lastRowFirstColumn="0" w:lastRowLastColumn="0"/>
-            </w:pPr>
-            <w:r>
-              <w:t>Si el usuario realizó el proceso de registro varias veces, solamente el link del último correo recibido será válido.</w:t>
-            </w:r>
-          </w:p>
-        </w:tc>
-      </w:tr>
-      <w:tr>
-        <w:tc>
-          <w:tcPr>
-            <w:cnfStyle w:val="001000000000" w:firstRow="0" w:lastRow="0" w:firstColumn="1" w:lastColumn="0" w:oddVBand="0" w:evenVBand="0" w:oddHBand="0" w:evenHBand="0" w:firstRowFirstColumn="0" w:firstRowLastColumn="0" w:lastRowFirstColumn="0" w:lastRowLastColumn="0"/>
-            <w:tcW w:w="789" w:type="dxa"/>
-          </w:tcPr>
-          <w:p>
-            <w:r>
-              <w:lastRenderedPageBreak/>
-              <w:t>5</w:t>
-            </w:r>
-          </w:p>
-        </w:tc>
-        <w:tc>
-          <w:tcPr>
-            <w:tcW w:w="2608" w:type="dxa"/>
-          </w:tcPr>
-          <w:p>
-            <w:pPr>
-              <w:cnfStyle w:val="000000000000" w:firstRow="0" w:lastRow="0" w:firstColumn="0" w:lastColumn="0" w:oddVBand="0" w:evenVBand="0" w:oddHBand="0" w:evenHBand="0" w:firstRowFirstColumn="0" w:firstRowLastColumn="0" w:lastRowFirstColumn="0" w:lastRowLastColumn="0"/>
-            </w:pPr>
-            <w:r>
-              <w:t>Página de Login</w:t>
-            </w:r>
-          </w:p>
-        </w:tc>
-        <w:tc>
-          <w:tcPr>
-            <w:tcW w:w="5812" w:type="dxa"/>
-          </w:tcPr>
-          <w:p>
-            <w:pPr>
-              <w:cnfStyle w:val="000000000000" w:firstRow="0" w:lastRow="0" w:firstColumn="0" w:lastColumn="0" w:oddVBand="0" w:evenVBand="0" w:oddHBand="0" w:evenHBand="0" w:firstRowFirstColumn="0" w:firstRowLastColumn="0" w:lastRowFirstColumn="0" w:lastRowLastColumn="0"/>
-            </w:pPr>
-            <w:r>
-              <w:t>La pantalla mostrará los elementos:</w:t>
-            </w:r>
-          </w:p>
-          <w:p>
-            <w:pPr>
-              <w:pStyle w:val="ListParagraph"/>
-              <w:numPr>
-                <w:ilvl w:val="0"/>
-                <w:numId w:val="6"/>
-              </w:numPr>
-              <w:cnfStyle w:val="000000000000" w:firstRow="0" w:lastRow="0" w:firstColumn="0" w:lastColumn="0" w:oddVBand="0" w:evenVBand="0" w:oddHBand="0" w:evenHBand="0" w:firstRowFirstColumn="0" w:firstRowLastColumn="0" w:lastRowFirstColumn="0" w:lastRowLastColumn="0"/>
-            </w:pPr>
-            <w:r>
-              <w:t>Etiqueta “Email”</w:t>
-            </w:r>
-          </w:p>
-          <w:p>
-            <w:pPr>
-              <w:pStyle w:val="ListParagraph"/>
-              <w:numPr>
-                <w:ilvl w:val="0"/>
-                <w:numId w:val="6"/>
-              </w:numPr>
-              <w:cnfStyle w:val="000000000000" w:firstRow="0" w:lastRow="0" w:firstColumn="0" w:lastColumn="0" w:oddVBand="0" w:evenVBand="0" w:oddHBand="0" w:evenHBand="0" w:firstRowFirstColumn="0" w:firstRowLastColumn="0" w:lastRowFirstColumn="0" w:lastRowLastColumn="0"/>
-            </w:pPr>
-            <w:r>
-              <w:t>Campo “Email”</w:t>
-            </w:r>
-          </w:p>
-          <w:p>
-            <w:pPr>
-              <w:pStyle w:val="ListParagraph"/>
-              <w:numPr>
-                <w:ilvl w:val="0"/>
-                <w:numId w:val="6"/>
-              </w:numPr>
-              <w:cnfStyle w:val="000000000000" w:firstRow="0" w:lastRow="0" w:firstColumn="0" w:lastColumn="0" w:oddVBand="0" w:evenVBand="0" w:oddHBand="0" w:evenHBand="0" w:firstRowFirstColumn="0" w:firstRowLastColumn="0" w:lastRowFirstColumn="0" w:lastRowLastColumn="0"/>
-            </w:pPr>
-            <w:r>
-              <w:t>Etiqueta “</w:t>
-            </w:r>
-            <w:proofErr w:type="spellStart"/>
-            <w:r>
-              <w:t>Password</w:t>
-            </w:r>
-            <w:proofErr w:type="spellEnd"/>
-            <w:r>
-              <w:t>”</w:t>
-            </w:r>
-          </w:p>
-          <w:p>
-            <w:pPr>
-              <w:pStyle w:val="ListParagraph"/>
-              <w:numPr>
-                <w:ilvl w:val="0"/>
-                <w:numId w:val="6"/>
-              </w:numPr>
-              <w:cnfStyle w:val="000000000000" w:firstRow="0" w:lastRow="0" w:firstColumn="0" w:lastColumn="0" w:oddVBand="0" w:evenVBand="0" w:oddHBand="0" w:evenHBand="0" w:firstRowFirstColumn="0" w:firstRowLastColumn="0" w:lastRowFirstColumn="0" w:lastRowLastColumn="0"/>
-            </w:pPr>
-            <w:r>
-              <w:t>Campo “</w:t>
-            </w:r>
-            <w:proofErr w:type="spellStart"/>
-            <w:r>
-              <w:t>Password</w:t>
-            </w:r>
-            <w:proofErr w:type="spellEnd"/>
-            <w:r>
-              <w:t>”</w:t>
-            </w:r>
-          </w:p>
-          <w:p>
-            <w:pPr>
-              <w:pStyle w:val="ListParagraph"/>
-              <w:numPr>
-                <w:ilvl w:val="0"/>
-                <w:numId w:val="6"/>
-              </w:numPr>
-              <w:cnfStyle w:val="000000000000" w:firstRow="0" w:lastRow="0" w:firstColumn="0" w:lastColumn="0" w:oddVBand="0" w:evenVBand="0" w:oddHBand="0" w:evenHBand="0" w:firstRowFirstColumn="0" w:firstRowLastColumn="0" w:lastRowFirstColumn="0" w:lastRowLastColumn="0"/>
-            </w:pPr>
-            <w:r>
-              <w:t>Campo mensaje.</w:t>
-            </w:r>
-          </w:p>
-          <w:p>
-            <w:pPr>
-              <w:pStyle w:val="ListParagraph"/>
-              <w:numPr>
-                <w:ilvl w:val="0"/>
-                <w:numId w:val="6"/>
-              </w:numPr>
-              <w:cnfStyle w:val="000000000000" w:firstRow="0" w:lastRow="0" w:firstColumn="0" w:lastColumn="0" w:oddVBand="0" w:evenVBand="0" w:oddHBand="0" w:evenHBand="0" w:firstRowFirstColumn="0" w:firstRowLastColumn="0" w:lastRowFirstColumn="0" w:lastRowLastColumn="0"/>
-            </w:pPr>
-            <w:proofErr w:type="spellStart"/>
-            <w:r>
-              <w:t>Checkbox</w:t>
-            </w:r>
-            <w:proofErr w:type="spellEnd"/>
-            <w:r>
-              <w:t xml:space="preserve"> “</w:t>
-            </w:r>
-            <w:proofErr w:type="spellStart"/>
-            <w:r>
-              <w:t>Remember</w:t>
-            </w:r>
-            <w:proofErr w:type="spellEnd"/>
-            <w:r>
-              <w:t xml:space="preserve"> me”</w:t>
-            </w:r>
-          </w:p>
-          <w:p>
-            <w:pPr>
-              <w:pStyle w:val="ListParagraph"/>
-              <w:numPr>
-                <w:ilvl w:val="0"/>
-                <w:numId w:val="6"/>
-              </w:numPr>
-              <w:cnfStyle w:val="000000000000" w:firstRow="0" w:lastRow="0" w:firstColumn="0" w:lastColumn="0" w:oddVBand="0" w:evenVBand="0" w:oddHBand="0" w:evenHBand="0" w:firstRowFirstColumn="0" w:firstRowLastColumn="0" w:lastRowFirstColumn="0" w:lastRowLastColumn="0"/>
-            </w:pPr>
-            <w:r>
-              <w:t>Etiqueta “</w:t>
-            </w:r>
-            <w:proofErr w:type="spellStart"/>
-            <w:r>
-              <w:t>Remember</w:t>
-            </w:r>
-            <w:proofErr w:type="spellEnd"/>
-            <w:r>
-              <w:t xml:space="preserve"> me”</w:t>
-            </w:r>
-          </w:p>
-          <w:p>
-            <w:pPr>
-              <w:pStyle w:val="ListParagraph"/>
-              <w:numPr>
-                <w:ilvl w:val="0"/>
-                <w:numId w:val="6"/>
-              </w:numPr>
-              <w:cnfStyle w:val="000000000000" w:firstRow="0" w:lastRow="0" w:firstColumn="0" w:lastColumn="0" w:oddVBand="0" w:evenVBand="0" w:oddHBand="0" w:evenHBand="0" w:firstRowFirstColumn="0" w:firstRowLastColumn="0" w:lastRowFirstColumn="0" w:lastRowLastColumn="0"/>
-            </w:pPr>
-            <w:r>
-              <w:t>Botón “Login”.</w:t>
-            </w:r>
-          </w:p>
-          <w:p>
-            <w:pPr>
-              <w:pStyle w:val="ListParagraph"/>
-              <w:numPr>
-                <w:ilvl w:val="0"/>
-                <w:numId w:val="6"/>
-              </w:numPr>
-              <w:cnfStyle w:val="000000000000" w:firstRow="0" w:lastRow="0" w:firstColumn="0" w:lastColumn="0" w:oddVBand="0" w:evenVBand="0" w:oddHBand="0" w:evenHBand="0" w:firstRowFirstColumn="0" w:firstRowLastColumn="0" w:lastRowFirstColumn="0" w:lastRowLastColumn="0"/>
-              <w:rPr>
-                <w:lang w:val="en-US"/>
-              </w:rPr>
-            </w:pPr>
-            <w:r>
-              <w:rPr>
-                <w:lang w:val="en-US"/>
-              </w:rPr>
-              <w:t>Link “</w:t>
-            </w:r>
-            <w:r>
-              <w:rPr>
-                <w:lang w:val="en-US"/>
-              </w:rPr>
-              <w:t>I Forgot My Pass</w:t>
-            </w:r>
-            <w:r>
-              <w:rPr>
-                <w:lang w:val="en-US"/>
-              </w:rPr>
-              <w:t>word”</w:t>
-            </w:r>
-          </w:p>
-        </w:tc>
-      </w:tr>
-      <w:tr>
-        <w:tc>
-          <w:tcPr>
-            <w:cnfStyle w:val="001000000000" w:firstRow="0" w:lastRow="0" w:firstColumn="1" w:lastColumn="0" w:oddVBand="0" w:evenVBand="0" w:oddHBand="0" w:evenHBand="0" w:firstRowFirstColumn="0" w:firstRowLastColumn="0" w:lastRowFirstColumn="0" w:lastRowLastColumn="0"/>
-            <w:tcW w:w="789" w:type="dxa"/>
-          </w:tcPr>
-          <w:p>
-            <w:pPr>
-              <w:rPr>
-                <w:lang w:val="en-US"/>
-              </w:rPr>
-            </w:pPr>
-            <w:r>
-              <w:rPr>
-                <w:lang w:val="en-US"/>
-              </w:rPr>
-              <w:t>6</w:t>
-            </w:r>
-          </w:p>
-        </w:tc>
-        <w:tc>
-          <w:tcPr>
-            <w:tcW w:w="2608" w:type="dxa"/>
-          </w:tcPr>
-          <w:p>
-            <w:pPr>
-              <w:cnfStyle w:val="000000000000" w:firstRow="0" w:lastRow="0" w:firstColumn="0" w:lastColumn="0" w:oddVBand="0" w:evenVBand="0" w:oddHBand="0" w:evenHBand="0" w:firstRowFirstColumn="0" w:firstRowLastColumn="0" w:lastRowFirstColumn="0" w:lastRowLastColumn="0"/>
-            </w:pPr>
-            <w:r>
-              <w:t>Login</w:t>
-            </w:r>
-          </w:p>
-        </w:tc>
-        <w:tc>
-          <w:tcPr>
-            <w:tcW w:w="5812" w:type="dxa"/>
-          </w:tcPr>
-          <w:p>
-            <w:pPr>
-              <w:cnfStyle w:val="000000000000" w:firstRow="0" w:lastRow="0" w:firstColumn="0" w:lastColumn="0" w:oddVBand="0" w:evenVBand="0" w:oddHBand="0" w:evenHBand="0" w:firstRowFirstColumn="0" w:firstRowLastColumn="0" w:lastRowFirstColumn="0" w:lastRowLastColumn="0"/>
-            </w:pPr>
-            <w:r>
-              <w:t xml:space="preserve">Cuando el usuario haga </w:t>
-            </w:r>
-            <w:proofErr w:type="spellStart"/>
-            <w:r>
-              <w:t>click</w:t>
-            </w:r>
-            <w:proofErr w:type="spellEnd"/>
-            <w:r>
-              <w:t xml:space="preserve"> en el botón “Login”, el sistema deberá validar:</w:t>
-            </w:r>
-          </w:p>
-          <w:p>
-            <w:pPr>
-              <w:pStyle w:val="ListParagraph"/>
-              <w:numPr>
-                <w:ilvl w:val="0"/>
-                <w:numId w:val="7"/>
-              </w:numPr>
-              <w:cnfStyle w:val="000000000000" w:firstRow="0" w:lastRow="0" w:firstColumn="0" w:lastColumn="0" w:oddVBand="0" w:evenVBand="0" w:oddHBand="0" w:evenHBand="0" w:firstRowFirstColumn="0" w:firstRowLastColumn="0" w:lastRowFirstColumn="0" w:lastRowLastColumn="0"/>
-            </w:pPr>
-            <w:r>
-              <w:t>Email</w:t>
-            </w:r>
-          </w:p>
-          <w:p>
-            <w:pPr>
-              <w:pStyle w:val="ListParagraph"/>
-              <w:numPr>
-                <w:ilvl w:val="1"/>
-                <w:numId w:val="7"/>
-              </w:numPr>
-              <w:cnfStyle w:val="000000000000" w:firstRow="0" w:lastRow="0" w:firstColumn="0" w:lastColumn="0" w:oddVBand="0" w:evenVBand="0" w:oddHBand="0" w:evenHBand="0" w:firstRowFirstColumn="0" w:firstRowLastColumn="0" w:lastRowFirstColumn="0" w:lastRowLastColumn="0"/>
-            </w:pPr>
-            <w:r>
-              <w:t>El campo no está vacío.</w:t>
-            </w:r>
-          </w:p>
-          <w:p>
-            <w:pPr>
-              <w:pStyle w:val="ListParagraph"/>
-              <w:numPr>
-                <w:ilvl w:val="1"/>
-                <w:numId w:val="7"/>
-              </w:numPr>
-              <w:cnfStyle w:val="000000000000" w:firstRow="0" w:lastRow="0" w:firstColumn="0" w:lastColumn="0" w:oddVBand="0" w:evenVBand="0" w:oddHBand="0" w:evenHBand="0" w:firstRowFirstColumn="0" w:firstRowLastColumn="0" w:lastRowFirstColumn="0" w:lastRowLastColumn="0"/>
-            </w:pPr>
-            <w:r>
-              <w:t>El campo contiene una dirección de correo electrónico válida.</w:t>
-            </w:r>
-          </w:p>
-          <w:p>
-            <w:pPr>
-              <w:pStyle w:val="ListParagraph"/>
-              <w:numPr>
-                <w:ilvl w:val="1"/>
-                <w:numId w:val="7"/>
-              </w:numPr>
-              <w:cnfStyle w:val="000000000000" w:firstRow="0" w:lastRow="0" w:firstColumn="0" w:lastColumn="0" w:oddVBand="0" w:evenVBand="0" w:oddHBand="0" w:evenHBand="0" w:firstRowFirstColumn="0" w:firstRowLastColumn="0" w:lastRowFirstColumn="0" w:lastRowLastColumn="0"/>
-            </w:pPr>
-            <w:r>
-              <w:t>El campo tiene un máximo de 50 caracteres.</w:t>
-            </w:r>
-          </w:p>
-          <w:p>
-            <w:pPr>
-              <w:pStyle w:val="ListParagraph"/>
-              <w:numPr>
-                <w:ilvl w:val="1"/>
-                <w:numId w:val="7"/>
-              </w:numPr>
-              <w:cnfStyle w:val="000000000000" w:firstRow="0" w:lastRow="0" w:firstColumn="0" w:lastColumn="0" w:oddVBand="0" w:evenVBand="0" w:oddHBand="0" w:evenHBand="0" w:firstRowFirstColumn="0" w:firstRowLastColumn="0" w:lastRowFirstColumn="0" w:lastRowLastColumn="0"/>
-            </w:pPr>
-            <w:r>
-              <w:t>El email existe en la base de datos.</w:t>
-            </w:r>
-          </w:p>
-          <w:p>
-            <w:pPr>
-              <w:pStyle w:val="ListParagraph"/>
-              <w:numPr>
-                <w:ilvl w:val="0"/>
-                <w:numId w:val="7"/>
-              </w:numPr>
-              <w:cnfStyle w:val="000000000000" w:firstRow="0" w:lastRow="0" w:firstColumn="0" w:lastColumn="0" w:oddVBand="0" w:evenVBand="0" w:oddHBand="0" w:evenHBand="0" w:firstRowFirstColumn="0" w:firstRowLastColumn="0" w:lastRowFirstColumn="0" w:lastRowLastColumn="0"/>
-            </w:pPr>
-            <w:proofErr w:type="spellStart"/>
-            <w:r>
-              <w:t>Password</w:t>
-            </w:r>
-            <w:proofErr w:type="spellEnd"/>
-          </w:p>
-          <w:p>
-            <w:pPr>
-              <w:pStyle w:val="ListParagraph"/>
-              <w:numPr>
-                <w:ilvl w:val="1"/>
-                <w:numId w:val="7"/>
-              </w:numPr>
-              <w:cnfStyle w:val="000000000000" w:firstRow="0" w:lastRow="0" w:firstColumn="0" w:lastColumn="0" w:oddVBand="0" w:evenVBand="0" w:oddHBand="0" w:evenHBand="0" w:firstRowFirstColumn="0" w:firstRowLastColumn="0" w:lastRowFirstColumn="0" w:lastRowLastColumn="0"/>
-            </w:pPr>
-            <w:r>
-              <w:t>El campo no está vacío.</w:t>
-            </w:r>
-          </w:p>
-          <w:p>
-            <w:pPr>
-              <w:pStyle w:val="ListParagraph"/>
-              <w:numPr>
-                <w:ilvl w:val="1"/>
-                <w:numId w:val="7"/>
-              </w:numPr>
-              <w:cnfStyle w:val="000000000000" w:firstRow="0" w:lastRow="0" w:firstColumn="0" w:lastColumn="0" w:oddVBand="0" w:evenVBand="0" w:oddHBand="0" w:evenHBand="0" w:firstRowFirstColumn="0" w:firstRowLastColumn="0" w:lastRowFirstColumn="0" w:lastRowLastColumn="0"/>
-            </w:pPr>
-            <w:r>
-              <w:t>El campo contiene un máximo de 20 caracteres.</w:t>
-            </w:r>
-          </w:p>
-          <w:p>
-            <w:pPr>
-              <w:pStyle w:val="ListParagraph"/>
-              <w:numPr>
-                <w:ilvl w:val="1"/>
-                <w:numId w:val="7"/>
-              </w:numPr>
-              <w:cnfStyle w:val="000000000000" w:firstRow="0" w:lastRow="0" w:firstColumn="0" w:lastColumn="0" w:oddVBand="0" w:evenVBand="0" w:oddHBand="0" w:evenHBand="0" w:firstRowFirstColumn="0" w:firstRowLastColumn="0" w:lastRowFirstColumn="0" w:lastRowLastColumn="0"/>
-            </w:pPr>
-            <w:r>
-              <w:t>La contraseña corresponde al correo electrónico ingresado.</w:t>
-            </w:r>
-          </w:p>
-          <w:p>
-            <w:pPr>
-              <w:pStyle w:val="ListParagraph"/>
-              <w:numPr>
-                <w:ilvl w:val="0"/>
-                <w:numId w:val="7"/>
-              </w:numPr>
-              <w:cnfStyle w:val="000000000000" w:firstRow="0" w:lastRow="0" w:firstColumn="0" w:lastColumn="0" w:oddVBand="0" w:evenVBand="0" w:oddHBand="0" w:evenHBand="0" w:firstRowFirstColumn="0" w:firstRowLastColumn="0" w:lastRowFirstColumn="0" w:lastRowLastColumn="0"/>
-            </w:pPr>
-            <w:proofErr w:type="spellStart"/>
-            <w:r>
-              <w:t>Remember</w:t>
-            </w:r>
-            <w:proofErr w:type="spellEnd"/>
-            <w:r>
-              <w:t xml:space="preserve"> me</w:t>
-            </w:r>
-          </w:p>
-          <w:p>
-            <w:pPr>
-              <w:pStyle w:val="ListParagraph"/>
-              <w:numPr>
-                <w:ilvl w:val="1"/>
-                <w:numId w:val="7"/>
-              </w:numPr>
-              <w:cnfStyle w:val="000000000000" w:firstRow="0" w:lastRow="0" w:firstColumn="0" w:lastColumn="0" w:oddVBand="0" w:evenVBand="0" w:oddHBand="0" w:evenHBand="0" w:firstRowFirstColumn="0" w:firstRowLastColumn="0" w:lastRowFirstColumn="0" w:lastRowLastColumn="0"/>
-            </w:pPr>
-            <w:r>
-              <w:lastRenderedPageBreak/>
-              <w:t xml:space="preserve">Si el </w:t>
-            </w:r>
-            <w:proofErr w:type="spellStart"/>
-            <w:r>
-              <w:t>checkbox</w:t>
-            </w:r>
-            <w:proofErr w:type="spellEnd"/>
-            <w:r>
-              <w:t xml:space="preserve"> está seleccionado y, el sistema deberá crear una cookie en el navegador que almacene los valores de los campos</w:t>
-            </w:r>
-          </w:p>
-          <w:p>
-            <w:pPr>
-              <w:pStyle w:val="ListParagraph"/>
-              <w:numPr>
-                <w:ilvl w:val="2"/>
-                <w:numId w:val="7"/>
-              </w:numPr>
-              <w:cnfStyle w:val="000000000000" w:firstRow="0" w:lastRow="0" w:firstColumn="0" w:lastColumn="0" w:oddVBand="0" w:evenVBand="0" w:oddHBand="0" w:evenHBand="0" w:firstRowFirstColumn="0" w:firstRowLastColumn="0" w:lastRowFirstColumn="0" w:lastRowLastColumn="0"/>
-            </w:pPr>
-            <w:r>
-              <w:t>Email</w:t>
-            </w:r>
-          </w:p>
-          <w:p>
-            <w:pPr>
-              <w:pStyle w:val="ListParagraph"/>
-              <w:numPr>
-                <w:ilvl w:val="2"/>
-                <w:numId w:val="7"/>
-              </w:numPr>
-              <w:cnfStyle w:val="000000000000" w:firstRow="0" w:lastRow="0" w:firstColumn="0" w:lastColumn="0" w:oddVBand="0" w:evenVBand="0" w:oddHBand="0" w:evenHBand="0" w:firstRowFirstColumn="0" w:firstRowLastColumn="0" w:lastRowFirstColumn="0" w:lastRowLastColumn="0"/>
-            </w:pPr>
-            <w:proofErr w:type="spellStart"/>
-            <w:r>
-              <w:t>Password</w:t>
-            </w:r>
-            <w:proofErr w:type="spellEnd"/>
-          </w:p>
-          <w:p>
-            <w:pPr>
-              <w:pStyle w:val="ListParagraph"/>
-              <w:numPr>
-                <w:ilvl w:val="2"/>
-                <w:numId w:val="7"/>
-              </w:numPr>
-              <w:cnfStyle w:val="000000000000" w:firstRow="0" w:lastRow="0" w:firstColumn="0" w:lastColumn="0" w:oddVBand="0" w:evenVBand="0" w:oddHBand="0" w:evenHBand="0" w:firstRowFirstColumn="0" w:firstRowLastColumn="0" w:lastRowFirstColumn="0" w:lastRowLastColumn="0"/>
-            </w:pPr>
-            <w:proofErr w:type="spellStart"/>
-            <w:r>
-              <w:t>Remember</w:t>
-            </w:r>
-            <w:proofErr w:type="spellEnd"/>
-            <w:r>
-              <w:t xml:space="preserve"> Me</w:t>
-            </w:r>
-          </w:p>
-          <w:p>
-            <w:pPr>
-              <w:cnfStyle w:val="000000000000" w:firstRow="0" w:lastRow="0" w:firstColumn="0" w:lastColumn="0" w:oddVBand="0" w:evenVBand="0" w:oddHBand="0" w:evenHBand="0" w:firstRowFirstColumn="0" w:firstRowLastColumn="0" w:lastRowFirstColumn="0" w:lastRowLastColumn="0"/>
-            </w:pPr>
-            <w:r>
-              <w:t>Si alguna validación es incorrecta, se deberá mostrar al usuario el mensaje con la información correspondiente.</w:t>
-            </w:r>
-          </w:p>
-          <w:p>
-            <w:pPr>
-              <w:cnfStyle w:val="000000000000" w:firstRow="0" w:lastRow="0" w:firstColumn="0" w:lastColumn="0" w:oddVBand="0" w:evenVBand="0" w:oddHBand="0" w:evenHBand="0" w:firstRowFirstColumn="0" w:firstRowLastColumn="0" w:lastRowFirstColumn="0" w:lastRowLastColumn="0"/>
-            </w:pPr>
-            <w:r>
-              <w:t>Si las validaciones y la información son correctas, se llevará al usuario a la pantalla principal y se creará sesión.</w:t>
-            </w:r>
-          </w:p>
-        </w:tc>
-      </w:tr>
-      <w:tr>
-        <w:tc>
-          <w:tcPr>
-            <w:cnfStyle w:val="001000000000" w:firstRow="0" w:lastRow="0" w:firstColumn="1" w:lastColumn="0" w:oddVBand="0" w:evenVBand="0" w:oddHBand="0" w:evenHBand="0" w:firstRowFirstColumn="0" w:firstRowLastColumn="0" w:lastRowFirstColumn="0" w:lastRowLastColumn="0"/>
-            <w:tcW w:w="789" w:type="dxa"/>
-          </w:tcPr>
-          <w:p/>
-        </w:tc>
-        <w:tc>
-          <w:tcPr>
-            <w:tcW w:w="2608" w:type="dxa"/>
-          </w:tcPr>
-          <w:p>
-            <w:pPr>
-              <w:cnfStyle w:val="000000000000" w:firstRow="0" w:lastRow="0" w:firstColumn="0" w:lastColumn="0" w:oddVBand="0" w:evenVBand="0" w:oddHBand="0" w:evenHBand="0" w:firstRowFirstColumn="0" w:firstRowLastColumn="0" w:lastRowFirstColumn="0" w:lastRowLastColumn="0"/>
-            </w:pPr>
-          </w:p>
-        </w:tc>
-        <w:tc>
-          <w:tcPr>
-            <w:tcW w:w="5812" w:type="dxa"/>
-          </w:tcPr>
-          <w:p>
-            <w:pPr>
-              <w:cnfStyle w:val="000000000000" w:firstRow="0" w:lastRow="0" w:firstColumn="0" w:lastColumn="0" w:oddVBand="0" w:evenVBand="0" w:oddHBand="0" w:evenHBand="0" w:firstRowFirstColumn="0" w:firstRowLastColumn="0" w:lastRowFirstColumn="0" w:lastRowLastColumn="0"/>
-            </w:pPr>
-          </w:p>
-        </w:tc>
-      </w:tr>
-    </w:tbl>
-    <w:p/>
-    <w:p>
-      <w:pPr>
-        <w:rPr>
-          <w:rFonts w:asciiTheme="majorHAnsi" w:eastAsiaTheme="majorEastAsia" w:hAnsiTheme="majorHAnsi" w:cstheme="majorBidi"/>
-          <w:color w:val="2E74B5" w:themeColor="accent1" w:themeShade="BF"/>
-          <w:sz w:val="26"/>
-          <w:szCs w:val="26"/>
-        </w:rPr>
-      </w:pPr>
-      <w:r>
-        <w:br w:type="page"/>
-      </w:r>
-    </w:p>
-    <w:p>
-      <w:pPr>
-        <w:pStyle w:val="Heading2"/>
-      </w:pPr>
-      <w:r>
-        <w:lastRenderedPageBreak/>
-        <w:t>Requerimientos No Funcionales</w:t>
-      </w:r>
-    </w:p>
-    <w:p/>
-    <w:tbl>
-      <w:tblPr>
-        <w:tblStyle w:val="GridTable1Light-Accent5"/>
-        <w:tblW w:w="9209" w:type="dxa"/>
-        <w:tblLayout w:type="fixed"/>
-        <w:tblLook w:val="04A0" w:firstRow="1" w:lastRow="0" w:firstColumn="1" w:lastColumn="0" w:noHBand="0" w:noVBand="1"/>
-      </w:tblPr>
-      <w:tblGrid>
-        <w:gridCol w:w="789"/>
-        <w:gridCol w:w="2608"/>
-        <w:gridCol w:w="5812"/>
-      </w:tblGrid>
-      <w:tr>
-        <w:trPr>
-          <w:cnfStyle w:val="100000000000" w:firstRow="1" w:lastRow="0" w:firstColumn="0" w:lastColumn="0" w:oddVBand="0" w:evenVBand="0" w:oddHBand="0" w:evenHBand="0" w:firstRowFirstColumn="0" w:firstRowLastColumn="0" w:lastRowFirstColumn="0" w:lastRowLastColumn="0"/>
-        </w:trPr>
-        <w:tc>
-          <w:tcPr>
-            <w:cnfStyle w:val="001000000000" w:firstRow="0" w:lastRow="0" w:firstColumn="1" w:lastColumn="0" w:oddVBand="0" w:evenVBand="0" w:oddHBand="0" w:evenHBand="0" w:firstRowFirstColumn="0" w:firstRowLastColumn="0" w:lastRowFirstColumn="0" w:lastRowLastColumn="0"/>
-            <w:tcW w:w="789" w:type="dxa"/>
-          </w:tcPr>
-          <w:p>
-            <w:r>
-              <w:t>No.</w:t>
-            </w:r>
-          </w:p>
-        </w:tc>
-        <w:tc>
-          <w:tcPr>
-            <w:tcW w:w="2608" w:type="dxa"/>
-          </w:tcPr>
-          <w:p>
-            <w:pPr>
-              <w:cnfStyle w:val="100000000000" w:firstRow="1" w:lastRow="0" w:firstColumn="0" w:lastColumn="0" w:oddVBand="0" w:evenVBand="0" w:oddHBand="0" w:evenHBand="0" w:firstRowFirstColumn="0" w:firstRowLastColumn="0" w:lastRowFirstColumn="0" w:lastRowLastColumn="0"/>
-            </w:pPr>
-            <w:r>
-              <w:t>Título</w:t>
-            </w:r>
-          </w:p>
-        </w:tc>
-        <w:tc>
-          <w:tcPr>
-            <w:tcW w:w="5812" w:type="dxa"/>
-          </w:tcPr>
-          <w:p>
-            <w:pPr>
-              <w:cnfStyle w:val="100000000000" w:firstRow="1" w:lastRow="0" w:firstColumn="0" w:lastColumn="0" w:oddVBand="0" w:evenVBand="0" w:oddHBand="0" w:evenHBand="0" w:firstRowFirstColumn="0" w:firstRowLastColumn="0" w:lastRowFirstColumn="0" w:lastRowLastColumn="0"/>
-            </w:pPr>
-            <w:r>
-              <w:t>Descripción</w:t>
-            </w:r>
-          </w:p>
-        </w:tc>
-      </w:tr>
-      <w:tr>
-        <w:tc>
-          <w:tcPr>
-            <w:cnfStyle w:val="001000000000" w:firstRow="0" w:lastRow="0" w:firstColumn="1" w:lastColumn="0" w:oddVBand="0" w:evenVBand="0" w:oddHBand="0" w:evenHBand="0" w:firstRowFirstColumn="0" w:firstRowLastColumn="0" w:lastRowFirstColumn="0" w:lastRowLastColumn="0"/>
-            <w:tcW w:w="789" w:type="dxa"/>
-          </w:tcPr>
-          <w:p>
-            <w:r>
-              <w:t>1</w:t>
-            </w:r>
-          </w:p>
-        </w:tc>
-        <w:tc>
-          <w:tcPr>
-            <w:tcW w:w="2608" w:type="dxa"/>
-          </w:tcPr>
-          <w:p>
-            <w:pPr>
-              <w:cnfStyle w:val="000000000000" w:firstRow="0" w:lastRow="0" w:firstColumn="0" w:lastColumn="0" w:oddVBand="0" w:evenVBand="0" w:oddHBand="0" w:evenHBand="0" w:firstRowFirstColumn="0" w:firstRowLastColumn="0" w:lastRowFirstColumn="0" w:lastRowLastColumn="0"/>
-            </w:pPr>
-            <w:r>
-              <w:t>[Título del requerimiento]</w:t>
-            </w:r>
-          </w:p>
-        </w:tc>
-        <w:tc>
-          <w:tcPr>
-            <w:tcW w:w="5812" w:type="dxa"/>
-          </w:tcPr>
-          <w:p>
-            <w:pPr>
-              <w:cnfStyle w:val="000000000000" w:firstRow="0" w:lastRow="0" w:firstColumn="0" w:lastColumn="0" w:oddVBand="0" w:evenVBand="0" w:oddHBand="0" w:evenHBand="0" w:firstRowFirstColumn="0" w:firstRowLastColumn="0" w:lastRowFirstColumn="0" w:lastRowLastColumn="0"/>
-            </w:pPr>
-            <w:r>
-              <w:t>[Descripción del requerimiento</w:t>
-            </w:r>
-          </w:p>
-        </w:tc>
-      </w:tr>
-      <w:tr>
-        <w:tc>
-          <w:tcPr>
-            <w:cnfStyle w:val="001000000000" w:firstRow="0" w:lastRow="0" w:firstColumn="1" w:lastColumn="0" w:oddVBand="0" w:evenVBand="0" w:oddHBand="0" w:evenHBand="0" w:firstRowFirstColumn="0" w:firstRowLastColumn="0" w:lastRowFirstColumn="0" w:lastRowLastColumn="0"/>
-            <w:tcW w:w="789" w:type="dxa"/>
-          </w:tcPr>
-          <w:p/>
-        </w:tc>
-        <w:tc>
-          <w:tcPr>
-            <w:tcW w:w="2608" w:type="dxa"/>
-          </w:tcPr>
-          <w:p>
-            <w:pPr>
-              <w:cnfStyle w:val="000000000000" w:firstRow="0" w:lastRow="0" w:firstColumn="0" w:lastColumn="0" w:oddVBand="0" w:evenVBand="0" w:oddHBand="0" w:evenHBand="0" w:firstRowFirstColumn="0" w:firstRowLastColumn="0" w:lastRowFirstColumn="0" w:lastRowLastColumn="0"/>
-            </w:pPr>
-          </w:p>
-        </w:tc>
-        <w:tc>
-          <w:tcPr>
-            <w:tcW w:w="5812" w:type="dxa"/>
-          </w:tcPr>
-          <w:p>
-            <w:pPr>
-              <w:cnfStyle w:val="000000000000" w:firstRow="0" w:lastRow="0" w:firstColumn="0" w:lastColumn="0" w:oddVBand="0" w:evenVBand="0" w:oddHBand="0" w:evenHBand="0" w:firstRowFirstColumn="0" w:firstRowLastColumn="0" w:lastRowFirstColumn="0" w:lastRowLastColumn="0"/>
-            </w:pPr>
-          </w:p>
-        </w:tc>
-      </w:tr>
-      <w:tr>
-        <w:tc>
-          <w:tcPr>
-            <w:cnfStyle w:val="001000000000" w:firstRow="0" w:lastRow="0" w:firstColumn="1" w:lastColumn="0" w:oddVBand="0" w:evenVBand="0" w:oddHBand="0" w:evenHBand="0" w:firstRowFirstColumn="0" w:firstRowLastColumn="0" w:lastRowFirstColumn="0" w:lastRowLastColumn="0"/>
-            <w:tcW w:w="789" w:type="dxa"/>
-          </w:tcPr>
-          <w:p/>
-        </w:tc>
-        <w:tc>
-          <w:tcPr>
-            <w:tcW w:w="2608" w:type="dxa"/>
-          </w:tcPr>
-          <w:p>
-            <w:pPr>
-              <w:cnfStyle w:val="000000000000" w:firstRow="0" w:lastRow="0" w:firstColumn="0" w:lastColumn="0" w:oddVBand="0" w:evenVBand="0" w:oddHBand="0" w:evenHBand="0" w:firstRowFirstColumn="0" w:firstRowLastColumn="0" w:lastRowFirstColumn="0" w:lastRowLastColumn="0"/>
-            </w:pPr>
-          </w:p>
-        </w:tc>
-        <w:tc>
-          <w:tcPr>
-            <w:tcW w:w="5812" w:type="dxa"/>
-          </w:tcPr>
-          <w:p>
-            <w:pPr>
-              <w:cnfStyle w:val="000000000000" w:firstRow="0" w:lastRow="0" w:firstColumn="0" w:lastColumn="0" w:oddVBand="0" w:evenVBand="0" w:oddHBand="0" w:evenHBand="0" w:firstRowFirstColumn="0" w:firstRowLastColumn="0" w:lastRowFirstColumn="0" w:lastRowLastColumn="0"/>
-            </w:pPr>
-          </w:p>
-        </w:tc>
-      </w:tr>
-      <w:tr>
-        <w:tc>
-          <w:tcPr>
-            <w:cnfStyle w:val="001000000000" w:firstRow="0" w:lastRow="0" w:firstColumn="1" w:lastColumn="0" w:oddVBand="0" w:evenVBand="0" w:oddHBand="0" w:evenHBand="0" w:firstRowFirstColumn="0" w:firstRowLastColumn="0" w:lastRowFirstColumn="0" w:lastRowLastColumn="0"/>
-            <w:tcW w:w="789" w:type="dxa"/>
-          </w:tcPr>
-          <w:p/>
-        </w:tc>
-        <w:tc>
-          <w:tcPr>
-            <w:tcW w:w="2608" w:type="dxa"/>
-          </w:tcPr>
-          <w:p>
-            <w:pPr>
-              <w:cnfStyle w:val="000000000000" w:firstRow="0" w:lastRow="0" w:firstColumn="0" w:lastColumn="0" w:oddVBand="0" w:evenVBand="0" w:oddHBand="0" w:evenHBand="0" w:firstRowFirstColumn="0" w:firstRowLastColumn="0" w:lastRowFirstColumn="0" w:lastRowLastColumn="0"/>
-            </w:pPr>
-          </w:p>
-        </w:tc>
-        <w:tc>
-          <w:tcPr>
-            <w:tcW w:w="5812" w:type="dxa"/>
-          </w:tcPr>
-          <w:p>
-            <w:pPr>
-              <w:cnfStyle w:val="000000000000" w:firstRow="0" w:lastRow="0" w:firstColumn="0" w:lastColumn="0" w:oddVBand="0" w:evenVBand="0" w:oddHBand="0" w:evenHBand="0" w:firstRowFirstColumn="0" w:firstRowLastColumn="0" w:lastRowFirstColumn="0" w:lastRowLastColumn="0"/>
-            </w:pPr>
-          </w:p>
-        </w:tc>
-      </w:tr>
-      <w:tr>
-        <w:tc>
-          <w:tcPr>
-            <w:cnfStyle w:val="001000000000" w:firstRow="0" w:lastRow="0" w:firstColumn="1" w:lastColumn="0" w:oddVBand="0" w:evenVBand="0" w:oddHBand="0" w:evenHBand="0" w:firstRowFirstColumn="0" w:firstRowLastColumn="0" w:lastRowFirstColumn="0" w:lastRowLastColumn="0"/>
-            <w:tcW w:w="789" w:type="dxa"/>
-          </w:tcPr>
-          <w:p/>
-        </w:tc>
-        <w:tc>
-          <w:tcPr>
-            <w:tcW w:w="2608" w:type="dxa"/>
-          </w:tcPr>
-          <w:p>
-            <w:pPr>
-              <w:cnfStyle w:val="000000000000" w:firstRow="0" w:lastRow="0" w:firstColumn="0" w:lastColumn="0" w:oddVBand="0" w:evenVBand="0" w:oddHBand="0" w:evenHBand="0" w:firstRowFirstColumn="0" w:firstRowLastColumn="0" w:lastRowFirstColumn="0" w:lastRowLastColumn="0"/>
-            </w:pPr>
-          </w:p>
-        </w:tc>
-        <w:tc>
-          <w:tcPr>
-            <w:tcW w:w="5812" w:type="dxa"/>
-          </w:tcPr>
-          <w:p>
-            <w:pPr>
-              <w:cnfStyle w:val="000000000000" w:firstRow="0" w:lastRow="0" w:firstColumn="0" w:lastColumn="0" w:oddVBand="0" w:evenVBand="0" w:oddHBand="0" w:evenHBand="0" w:firstRowFirstColumn="0" w:firstRowLastColumn="0" w:lastRowFirstColumn="0" w:lastRowLastColumn="0"/>
-            </w:pPr>
-          </w:p>
-        </w:tc>
-      </w:tr>
-      <w:tr>
-        <w:tc>
-          <w:tcPr>
-            <w:cnfStyle w:val="001000000000" w:firstRow="0" w:lastRow="0" w:firstColumn="1" w:lastColumn="0" w:oddVBand="0" w:evenVBand="0" w:oddHBand="0" w:evenHBand="0" w:firstRowFirstColumn="0" w:firstRowLastColumn="0" w:lastRowFirstColumn="0" w:lastRowLastColumn="0"/>
-            <w:tcW w:w="789" w:type="dxa"/>
-          </w:tcPr>
-          <w:p/>
-        </w:tc>
-        <w:tc>
-          <w:tcPr>
-            <w:tcW w:w="2608" w:type="dxa"/>
-          </w:tcPr>
-          <w:p>
-            <w:pPr>
-              <w:cnfStyle w:val="000000000000" w:firstRow="0" w:lastRow="0" w:firstColumn="0" w:lastColumn="0" w:oddVBand="0" w:evenVBand="0" w:oddHBand="0" w:evenHBand="0" w:firstRowFirstColumn="0" w:firstRowLastColumn="0" w:lastRowFirstColumn="0" w:lastRowLastColumn="0"/>
-            </w:pPr>
-          </w:p>
-        </w:tc>
-        <w:tc>
-          <w:tcPr>
-            <w:tcW w:w="5812" w:type="dxa"/>
-          </w:tcPr>
-          <w:p>
-            <w:pPr>
-              <w:cnfStyle w:val="000000000000" w:firstRow="0" w:lastRow="0" w:firstColumn="0" w:lastColumn="0" w:oddVBand="0" w:evenVBand="0" w:oddHBand="0" w:evenHBand="0" w:firstRowFirstColumn="0" w:firstRowLastColumn="0" w:lastRowFirstColumn="0" w:lastRowLastColumn="0"/>
-            </w:pPr>
-          </w:p>
-        </w:tc>
-      </w:tr>
-      <w:tr>
-        <w:tc>
-          <w:tcPr>
-            <w:cnfStyle w:val="001000000000" w:firstRow="0" w:lastRow="0" w:firstColumn="1" w:lastColumn="0" w:oddVBand="0" w:evenVBand="0" w:oddHBand="0" w:evenHBand="0" w:firstRowFirstColumn="0" w:firstRowLastColumn="0" w:lastRowFirstColumn="0" w:lastRowLastColumn="0"/>
-            <w:tcW w:w="789" w:type="dxa"/>
-          </w:tcPr>
-          <w:p/>
-        </w:tc>
-        <w:tc>
-          <w:tcPr>
-            <w:tcW w:w="2608" w:type="dxa"/>
-          </w:tcPr>
-          <w:p>
-            <w:pPr>
-              <w:cnfStyle w:val="000000000000" w:firstRow="0" w:lastRow="0" w:firstColumn="0" w:lastColumn="0" w:oddVBand="0" w:evenVBand="0" w:oddHBand="0" w:evenHBand="0" w:firstRowFirstColumn="0" w:firstRowLastColumn="0" w:lastRowFirstColumn="0" w:lastRowLastColumn="0"/>
-            </w:pPr>
-          </w:p>
-        </w:tc>
-        <w:tc>
-          <w:tcPr>
-            <w:tcW w:w="5812" w:type="dxa"/>
-          </w:tcPr>
-          <w:p>
-            <w:pPr>
-              <w:cnfStyle w:val="000000000000" w:firstRow="0" w:lastRow="0" w:firstColumn="0" w:lastColumn="0" w:oddVBand="0" w:evenVBand="0" w:oddHBand="0" w:evenHBand="0" w:firstRowFirstColumn="0" w:firstRowLastColumn="0" w:lastRowFirstColumn="0" w:lastRowLastColumn="0"/>
-            </w:pPr>
-          </w:p>
-        </w:tc>
-      </w:tr>
-    </w:tbl>
-    <w:p/>
+    </w:p>
     <w:sectPr>
       <w:headerReference w:type="default" r:id="rId7"/>
       <w:footerReference w:type="default" r:id="rId8"/>
@@ -3719,7 +2003,7 @@
                                 <w14:round/>
                               </w14:textOutline>
                             </w:rPr>
-                            <w:t>Alcance y requerimientos</w:t>
+                            <w:t xml:space="preserve">Alcance </w:t>
                           </w:r>
                         </w:p>
                       </w:txbxContent>
@@ -3827,7 +2111,7 @@
                           <w14:round/>
                         </w14:textOutline>
                       </w:rPr>
-                      <w:t>Alcance y requerimientos</w:t>
+                      <w:t xml:space="preserve">Alcance </w:t>
                     </w:r>
                   </w:p>
                 </w:txbxContent>

</xml_diff>